<commit_message>
Update the swliu's week report（3.21-2.28）
Update the swliu's week report（3.21-2.28）
</commit_message>
<xml_diff>
--- a/Shiwei Liu/work report.docx
+++ b/Shiwei Liu/work report.docx
@@ -1538,8 +1538,6 @@
           <w:lang w:val="en-US" w:eastAsia="zh-CN"/>
         </w:rPr>
       </w:pPr>
-      <w:bookmarkStart w:id="0" w:name="_GoBack"/>
-      <w:bookmarkEnd w:id="0"/>
     </w:p>
     <w:p>
       <w:pPr>
@@ -1554,6 +1552,250 @@
           <w:bCs/>
           <w:i/>
           <w:iCs/>
+          <w:sz w:val="28"/>
+          <w:szCs w:val="28"/>
+          <w:lang w:val="en-US" w:eastAsia="zh-CN"/>
+        </w:rPr>
+      </w:pPr>
+    </w:p>
+    <w:p>
+      <w:pPr>
+        <w:jc w:val="both"/>
+        <w:rPr>
+          <w:rFonts w:hint="default" w:ascii="Times New Roman" w:hAnsi="Times New Roman" w:cs="Times New Roman"/>
+          <w:b/>
+          <w:bCs/>
+          <w:i/>
+          <w:iCs/>
+          <w:sz w:val="28"/>
+          <w:szCs w:val="28"/>
+          <w:lang w:val="en-US" w:eastAsia="zh-CN"/>
+        </w:rPr>
+      </w:pPr>
+    </w:p>
+    <w:p>
+      <w:pPr>
+        <w:rPr>
+          <w:rFonts w:hint="eastAsia" w:ascii="Times New Roman" w:hAnsi="Times New Roman" w:cs="Times New Roman"/>
+          <w:b/>
+          <w:bCs/>
+          <w:sz w:val="30"/>
+          <w:szCs w:val="30"/>
+          <w:lang w:val="en-US" w:eastAsia="zh-CN"/>
+        </w:rPr>
+      </w:pPr>
+      <w:r>
+        <w:rPr>
+          <w:rFonts w:hint="default" w:ascii="Times New Roman" w:hAnsi="Times New Roman" w:cs="Times New Roman"/>
+          <w:b/>
+          <w:bCs/>
+          <w:sz w:val="30"/>
+          <w:szCs w:val="30"/>
+          <w:lang w:val="en-US" w:eastAsia="zh-CN"/>
+        </w:rPr>
+        <w:t>Accomplishment</w:t>
+      </w:r>
+      <w:r>
+        <w:rPr>
+          <w:rFonts w:hint="eastAsia" w:ascii="Times New Roman" w:hAnsi="Times New Roman" w:cs="Times New Roman"/>
+          <w:b/>
+          <w:bCs/>
+          <w:sz w:val="30"/>
+          <w:szCs w:val="30"/>
+          <w:lang w:val="en-US" w:eastAsia="zh-CN"/>
+        </w:rPr>
+        <w:t xml:space="preserve"> / Week4 3.21-3.28</w:t>
+      </w:r>
+    </w:p>
+    <w:p>
+      <w:pPr>
+        <w:jc w:val="both"/>
+        <w:rPr>
+          <w:rFonts w:hint="default" w:ascii="Times New Roman" w:hAnsi="Times New Roman" w:cs="Times New Roman"/>
+          <w:b w:val="0"/>
+          <w:bCs w:val="0"/>
+          <w:sz w:val="28"/>
+          <w:szCs w:val="28"/>
+          <w:lang w:val="en-US" w:eastAsia="zh-CN"/>
+        </w:rPr>
+      </w:pPr>
+      <w:r>
+        <w:rPr>
+          <w:rFonts w:hint="eastAsia" w:ascii="Times New Roman" w:hAnsi="Times New Roman" w:cs="Times New Roman"/>
+          <w:b w:val="0"/>
+          <w:bCs w:val="0"/>
+          <w:sz w:val="28"/>
+          <w:szCs w:val="28"/>
+          <w:lang w:val="en-US" w:eastAsia="zh-CN"/>
+        </w:rPr>
+        <w:t>1. Finish the code of feature map forwarding without repeated calculation.</w:t>
+      </w:r>
+    </w:p>
+    <w:p>
+      <w:pPr>
+        <w:jc w:val="both"/>
+        <w:rPr>
+          <w:rFonts w:hint="default" w:ascii="Times New Roman" w:hAnsi="Times New Roman" w:cs="Times New Roman"/>
+          <w:b w:val="0"/>
+          <w:bCs w:val="0"/>
+          <w:sz w:val="28"/>
+          <w:szCs w:val="28"/>
+          <w:lang w:val="en-US" w:eastAsia="zh-CN"/>
+        </w:rPr>
+      </w:pPr>
+      <w:r>
+        <w:rPr>
+          <w:rFonts w:hint="eastAsia" w:ascii="Times New Roman" w:hAnsi="Times New Roman" w:cs="Times New Roman"/>
+          <w:b w:val="0"/>
+          <w:bCs w:val="0"/>
+          <w:sz w:val="28"/>
+          <w:szCs w:val="28"/>
+          <w:lang w:val="en-US" w:eastAsia="zh-CN"/>
+        </w:rPr>
+        <w:t>2.Compare the TVM and MyWork and share the conclusion with Dr.Zhou.</w:t>
+      </w:r>
+    </w:p>
+    <w:p>
+      <w:pPr>
+        <w:jc w:val="both"/>
+        <w:rPr>
+          <w:rFonts w:hint="eastAsia" w:ascii="Times New Roman" w:hAnsi="Times New Roman" w:cs="Times New Roman"/>
+          <w:b w:val="0"/>
+          <w:bCs w:val="0"/>
+          <w:sz w:val="28"/>
+          <w:szCs w:val="28"/>
+          <w:lang w:val="en-US" w:eastAsia="zh-CN"/>
+        </w:rPr>
+      </w:pPr>
+      <w:r>
+        <w:rPr>
+          <w:rFonts w:hint="eastAsia" w:ascii="Times New Roman" w:hAnsi="Times New Roman" w:cs="Times New Roman"/>
+          <w:b w:val="0"/>
+          <w:bCs w:val="0"/>
+          <w:sz w:val="28"/>
+          <w:szCs w:val="28"/>
+          <w:lang w:val="en-US" w:eastAsia="zh-CN"/>
+        </w:rPr>
+        <w:t>3.Reproduce the ToyDLA in Vivado and understand the basic computation flow.</w:t>
+      </w:r>
+    </w:p>
+    <w:p>
+      <w:pPr>
+        <w:jc w:val="both"/>
+        <w:rPr>
+          <w:rFonts w:hint="default" w:ascii="Times New Roman" w:hAnsi="Times New Roman" w:cs="Times New Roman"/>
+          <w:b w:val="0"/>
+          <w:bCs w:val="0"/>
+          <w:sz w:val="28"/>
+          <w:szCs w:val="28"/>
+          <w:lang w:val="en-US" w:eastAsia="zh-CN"/>
+        </w:rPr>
+      </w:pPr>
+      <w:r>
+        <w:rPr>
+          <w:rFonts w:hint="eastAsia" w:ascii="Times New Roman" w:hAnsi="Times New Roman" w:cs="Times New Roman"/>
+          <w:b w:val="0"/>
+          <w:bCs w:val="0"/>
+          <w:sz w:val="28"/>
+          <w:szCs w:val="28"/>
+          <w:lang w:val="en-US" w:eastAsia="zh-CN"/>
+        </w:rPr>
+        <w:t>4.DC synthesize studying(Timing Constraint).</w:t>
+      </w:r>
+    </w:p>
+    <w:p>
+      <w:pPr>
+        <w:rPr>
+          <w:rFonts w:hint="eastAsia" w:ascii="Times New Roman" w:hAnsi="Times New Roman" w:cs="Times New Roman"/>
+          <w:b/>
+          <w:bCs/>
+          <w:sz w:val="30"/>
+          <w:szCs w:val="30"/>
+          <w:lang w:val="en-US" w:eastAsia="zh-CN"/>
+        </w:rPr>
+      </w:pPr>
+      <w:r>
+        <w:rPr>
+          <w:rFonts w:hint="eastAsia" w:ascii="Times New Roman" w:hAnsi="Times New Roman" w:cs="Times New Roman"/>
+          <w:b/>
+          <w:bCs/>
+          <w:sz w:val="30"/>
+          <w:szCs w:val="30"/>
+          <w:lang w:val="en-US" w:eastAsia="zh-CN"/>
+        </w:rPr>
+        <w:t>Plan</w:t>
+      </w:r>
+    </w:p>
+    <w:p>
+      <w:pPr>
+        <w:jc w:val="both"/>
+        <w:rPr>
+          <w:rFonts w:hint="eastAsia" w:ascii="Times New Roman" w:hAnsi="Times New Roman" w:cs="Times New Roman"/>
+          <w:b w:val="0"/>
+          <w:bCs w:val="0"/>
+          <w:sz w:val="28"/>
+          <w:szCs w:val="28"/>
+          <w:lang w:val="en-US" w:eastAsia="zh-CN"/>
+        </w:rPr>
+      </w:pPr>
+      <w:r>
+        <w:rPr>
+          <w:rFonts w:hint="eastAsia" w:ascii="Times New Roman" w:hAnsi="Times New Roman" w:cs="Times New Roman"/>
+          <w:b w:val="0"/>
+          <w:bCs w:val="0"/>
+          <w:sz w:val="28"/>
+          <w:szCs w:val="28"/>
+          <w:lang w:val="en-US" w:eastAsia="zh-CN"/>
+        </w:rPr>
+        <w:t>1.Finish the compiler document.</w:t>
+      </w:r>
+    </w:p>
+    <w:p>
+      <w:pPr>
+        <w:jc w:val="both"/>
+        <w:rPr>
+          <w:rFonts w:hint="default" w:ascii="Times New Roman" w:hAnsi="Times New Roman" w:cs="Times New Roman"/>
+          <w:b w:val="0"/>
+          <w:bCs w:val="0"/>
+          <w:sz w:val="28"/>
+          <w:szCs w:val="28"/>
+          <w:lang w:val="en-US" w:eastAsia="zh-CN"/>
+        </w:rPr>
+      </w:pPr>
+      <w:r>
+        <w:rPr>
+          <w:rFonts w:hint="eastAsia" w:ascii="Times New Roman" w:hAnsi="Times New Roman" w:cs="Times New Roman"/>
+          <w:b w:val="0"/>
+          <w:bCs w:val="0"/>
+          <w:sz w:val="28"/>
+          <w:szCs w:val="28"/>
+          <w:lang w:val="en-US" w:eastAsia="zh-CN"/>
+        </w:rPr>
+        <w:t>2.Go to further studying of ToyDLA</w:t>
+      </w:r>
+      <w:bookmarkStart w:id="0" w:name="_GoBack"/>
+      <w:bookmarkEnd w:id="0"/>
+    </w:p>
+    <w:p>
+      <w:pPr>
+        <w:jc w:val="both"/>
+        <w:rPr>
+          <w:rFonts w:hint="eastAsia" w:ascii="Times New Roman" w:hAnsi="Times New Roman" w:cs="Times New Roman"/>
+          <w:b w:val="0"/>
+          <w:bCs w:val="0"/>
+          <w:sz w:val="28"/>
+          <w:szCs w:val="28"/>
+          <w:lang w:val="en-US" w:eastAsia="zh-CN"/>
+        </w:rPr>
+      </w:pPr>
+    </w:p>
+    <w:p>
+      <w:pPr>
+        <w:jc w:val="both"/>
+        <w:rPr>
+          <w:rFonts w:hint="default" w:ascii="Times New Roman" w:hAnsi="Times New Roman" w:cs="Times New Roman"/>
+          <w:b w:val="0"/>
+          <w:bCs w:val="0"/>
           <w:sz w:val="28"/>
           <w:szCs w:val="28"/>
           <w:lang w:val="en-US" w:eastAsia="zh-CN"/>
@@ -1680,7 +1922,7 @@
     <w:lsdException w:unhideWhenUsed="0" w:uiPriority="0" w:semiHidden="0" w:name="Body Text Indent 2"/>
     <w:lsdException w:unhideWhenUsed="0" w:uiPriority="0" w:semiHidden="0" w:name="Body Text Indent 3"/>
     <w:lsdException w:unhideWhenUsed="0" w:uiPriority="0" w:semiHidden="0" w:name="Block Text"/>
-    <w:lsdException w:unhideWhenUsed="0" w:uiPriority="0" w:semiHidden="0" w:name="Hyperlink"/>
+    <w:lsdException w:qFormat="1" w:unhideWhenUsed="0" w:uiPriority="0" w:semiHidden="0" w:name="Hyperlink"/>
     <w:lsdException w:unhideWhenUsed="0" w:uiPriority="0" w:semiHidden="0" w:name="FollowedHyperlink"/>
     <w:lsdException w:qFormat="1" w:unhideWhenUsed="0" w:uiPriority="0" w:semiHidden="0" w:name="Strong"/>
     <w:lsdException w:qFormat="1" w:unhideWhenUsed="0" w:uiPriority="0" w:semiHidden="0" w:name="Emphasis"/>
@@ -1698,7 +1940,7 @@
     <w:lsdException w:unhideWhenUsed="0" w:uiPriority="0" w:semiHidden="0" w:name="HTML Sample"/>
     <w:lsdException w:unhideWhenUsed="0" w:uiPriority="0" w:semiHidden="0" w:name="HTML Typewriter"/>
     <w:lsdException w:unhideWhenUsed="0" w:uiPriority="0" w:semiHidden="0" w:name="HTML Variable"/>
-    <w:lsdException w:unhideWhenUsed="0" w:uiPriority="0" w:name="Normal Table"/>
+    <w:lsdException w:qFormat="1" w:unhideWhenUsed="0" w:uiPriority="0" w:name="Normal Table"/>
     <w:lsdException w:unhideWhenUsed="0" w:uiPriority="0" w:semiHidden="0" w:name="annotation subject"/>
     <w:lsdException w:unhideWhenUsed="0" w:uiPriority="0" w:semiHidden="0" w:name="Table Simple 1"/>
     <w:lsdException w:unhideWhenUsed="0" w:uiPriority="0" w:semiHidden="0" w:name="Table Simple 2"/>
@@ -1868,6 +2110,7 @@
   <w:style w:type="table" w:default="1" w:styleId="2">
     <w:name w:val="Normal Table"/>
     <w:semiHidden/>
+    <w:qFormat/>
     <w:uiPriority w:val="0"/>
     <w:tblPr>
       <w:tblLayout w:type="fixed"/>
@@ -1882,6 +2125,7 @@
   <w:style w:type="character" w:styleId="4">
     <w:name w:val="Hyperlink"/>
     <w:basedOn w:val="3"/>
+    <w:qFormat/>
     <w:uiPriority w:val="0"/>
     <w:rPr>
       <w:color w:val="0000FF"/>

</xml_diff>

<commit_message>
Update SWLIU week report
Update SWLIU week report（4.05-4.11）
</commit_message>
<xml_diff>
--- a/Shiwei Liu/work report.docx
+++ b/Shiwei Liu/work report.docx
@@ -1752,9 +1752,12 @@
     </w:p>
     <w:p>
       <w:pPr>
-        <w:jc w:val="both"/>
-        <w:rPr>
-          <w:rFonts w:hint="default" w:ascii="Times New Roman" w:hAnsi="Times New Roman" w:cs="Times New Roman"/>
+        <w:pBdr>
+          <w:bottom w:val="none" w:color="auto" w:sz="0" w:space="0"/>
+        </w:pBdr>
+        <w:jc w:val="both"/>
+        <w:rPr>
+          <w:rFonts w:hint="eastAsia" w:ascii="Times New Roman" w:hAnsi="Times New Roman" w:cs="Times New Roman"/>
           <w:b w:val="0"/>
           <w:bCs w:val="0"/>
           <w:sz w:val="28"/>
@@ -1772,6 +1775,363 @@
           <w:lang w:val="en-US" w:eastAsia="zh-CN"/>
         </w:rPr>
         <w:t>2.Go to further studying of ToyDLA</w:t>
+      </w:r>
+    </w:p>
+    <w:p>
+      <w:pPr>
+        <w:pBdr>
+          <w:bottom w:val="none" w:color="auto" w:sz="0" w:space="0"/>
+        </w:pBdr>
+        <w:jc w:val="both"/>
+        <w:rPr>
+          <w:rFonts w:hint="eastAsia" w:ascii="Times New Roman" w:hAnsi="Times New Roman" w:cs="Times New Roman"/>
+          <w:b w:val="0"/>
+          <w:bCs w:val="0"/>
+          <w:sz w:val="28"/>
+          <w:szCs w:val="28"/>
+          <w:lang w:val="en-US" w:eastAsia="zh-CN"/>
+        </w:rPr>
+      </w:pPr>
+    </w:p>
+    <w:p>
+      <w:pPr>
+        <w:pBdr>
+          <w:top w:val="single" w:color="auto" w:sz="12" w:space="0"/>
+          <w:bottom w:val="single" w:color="auto" w:sz="12" w:space="0"/>
+        </w:pBdr>
+        <w:jc w:val="both"/>
+        <w:rPr>
+          <w:rFonts w:hint="eastAsia" w:ascii="Times New Roman" w:hAnsi="Times New Roman" w:cs="Times New Roman"/>
+          <w:b w:val="0"/>
+          <w:bCs w:val="0"/>
+          <w:sz w:val="28"/>
+          <w:szCs w:val="28"/>
+          <w:lang w:val="en-US" w:eastAsia="zh-CN"/>
+        </w:rPr>
+      </w:pPr>
+    </w:p>
+    <w:p>
+      <w:pPr>
+        <w:jc w:val="both"/>
+        <w:rPr>
+          <w:rFonts w:hint="default" w:ascii="Times New Roman" w:hAnsi="Times New Roman" w:cs="Times New Roman"/>
+          <w:b w:val="0"/>
+          <w:bCs w:val="0"/>
+          <w:sz w:val="28"/>
+          <w:szCs w:val="28"/>
+          <w:lang w:val="en-US" w:eastAsia="zh-CN"/>
+        </w:rPr>
+      </w:pPr>
+    </w:p>
+    <w:p>
+      <w:pPr>
+        <w:jc w:val="both"/>
+        <w:rPr>
+          <w:rFonts w:hint="default" w:ascii="Times New Roman" w:hAnsi="Times New Roman" w:cs="Times New Roman"/>
+          <w:b/>
+          <w:bCs/>
+          <w:sz w:val="30"/>
+          <w:szCs w:val="30"/>
+          <w:lang w:val="en-US" w:eastAsia="zh-CN"/>
+        </w:rPr>
+      </w:pPr>
+      <w:r>
+        <w:rPr>
+          <w:rFonts w:hint="default" w:ascii="Times New Roman" w:hAnsi="Times New Roman" w:cs="Times New Roman"/>
+          <w:b/>
+          <w:bCs/>
+          <w:sz w:val="30"/>
+          <w:szCs w:val="30"/>
+          <w:lang w:val="en-US" w:eastAsia="zh-CN"/>
+        </w:rPr>
+        <w:t>Accomplishment</w:t>
+      </w:r>
+      <w:r>
+        <w:rPr>
+          <w:rFonts w:hint="eastAsia" w:ascii="Times New Roman" w:hAnsi="Times New Roman" w:cs="Times New Roman"/>
+          <w:b/>
+          <w:bCs/>
+          <w:sz w:val="30"/>
+          <w:szCs w:val="30"/>
+          <w:lang w:val="en-US" w:eastAsia="zh-CN"/>
+        </w:rPr>
+        <w:t xml:space="preserve"> / Week5 3.29-4.04</w:t>
+      </w:r>
+    </w:p>
+    <w:p>
+      <w:pPr>
+        <w:jc w:val="both"/>
+        <w:rPr>
+          <w:rFonts w:hint="eastAsia" w:ascii="Times New Roman" w:hAnsi="Times New Roman" w:cs="Times New Roman"/>
+          <w:b w:val="0"/>
+          <w:bCs w:val="0"/>
+          <w:sz w:val="28"/>
+          <w:szCs w:val="28"/>
+          <w:lang w:val="en-US" w:eastAsia="zh-CN"/>
+        </w:rPr>
+      </w:pPr>
+      <w:r>
+        <w:rPr>
+          <w:rFonts w:hint="eastAsia" w:ascii="Times New Roman" w:hAnsi="Times New Roman" w:cs="Times New Roman"/>
+          <w:b w:val="0"/>
+          <w:bCs w:val="0"/>
+          <w:sz w:val="28"/>
+          <w:szCs w:val="28"/>
+          <w:lang w:val="en-US" w:eastAsia="zh-CN"/>
+        </w:rPr>
+        <w:t>1.Finish the compiler document.</w:t>
+      </w:r>
+    </w:p>
+    <w:p>
+      <w:pPr>
+        <w:jc w:val="both"/>
+        <w:rPr>
+          <w:rFonts w:hint="eastAsia" w:ascii="Times New Roman" w:hAnsi="Times New Roman" w:cs="Times New Roman"/>
+          <w:b w:val="0"/>
+          <w:bCs w:val="0"/>
+          <w:sz w:val="28"/>
+          <w:szCs w:val="28"/>
+          <w:lang w:val="en-US" w:eastAsia="zh-CN"/>
+        </w:rPr>
+      </w:pPr>
+      <w:r>
+        <w:rPr>
+          <w:rFonts w:hint="eastAsia" w:ascii="Times New Roman" w:hAnsi="Times New Roman" w:cs="Times New Roman"/>
+          <w:b w:val="0"/>
+          <w:bCs w:val="0"/>
+          <w:sz w:val="28"/>
+          <w:szCs w:val="28"/>
+          <w:lang w:val="en-US" w:eastAsia="zh-CN"/>
+        </w:rPr>
+        <w:t>2.Design Compiler (Physical Constraint and Physical Synthesis.)</w:t>
+      </w:r>
+    </w:p>
+    <w:p>
+      <w:pPr>
+        <w:jc w:val="both"/>
+        <w:rPr>
+          <w:rFonts w:hint="eastAsia" w:ascii="Times New Roman" w:hAnsi="Times New Roman" w:cs="Times New Roman"/>
+          <w:b w:val="0"/>
+          <w:bCs w:val="0"/>
+          <w:sz w:val="28"/>
+          <w:szCs w:val="28"/>
+          <w:lang w:val="en-US" w:eastAsia="zh-CN"/>
+        </w:rPr>
+      </w:pPr>
+      <w:r>
+        <w:rPr>
+          <w:rFonts w:hint="eastAsia" w:ascii="Times New Roman" w:hAnsi="Times New Roman" w:cs="Times New Roman"/>
+          <w:b w:val="0"/>
+          <w:bCs w:val="0"/>
+          <w:sz w:val="28"/>
+          <w:szCs w:val="28"/>
+          <w:lang w:val="en-US" w:eastAsia="zh-CN"/>
+        </w:rPr>
+        <w:t>3.IC Compiler(Data Setup and Design Planning)</w:t>
+      </w:r>
+    </w:p>
+    <w:p>
+      <w:pPr>
+        <w:jc w:val="both"/>
+        <w:rPr>
+          <w:rFonts w:hint="eastAsia" w:ascii="Times New Roman" w:hAnsi="Times New Roman" w:cs="Times New Roman"/>
+          <w:b/>
+          <w:bCs/>
+          <w:sz w:val="30"/>
+          <w:szCs w:val="30"/>
+          <w:lang w:val="en-US" w:eastAsia="zh-CN"/>
+        </w:rPr>
+      </w:pPr>
+      <w:r>
+        <w:rPr>
+          <w:rFonts w:hint="eastAsia" w:ascii="Times New Roman" w:hAnsi="Times New Roman" w:cs="Times New Roman"/>
+          <w:b/>
+          <w:bCs/>
+          <w:sz w:val="30"/>
+          <w:szCs w:val="30"/>
+          <w:lang w:val="en-US" w:eastAsia="zh-CN"/>
+        </w:rPr>
+        <w:t>Plan</w:t>
+      </w:r>
+    </w:p>
+    <w:p>
+      <w:pPr>
+        <w:jc w:val="both"/>
+        <w:rPr>
+          <w:rFonts w:hint="eastAsia" w:ascii="Times New Roman" w:hAnsi="Times New Roman" w:cs="Times New Roman"/>
+          <w:b w:val="0"/>
+          <w:bCs w:val="0"/>
+          <w:sz w:val="28"/>
+          <w:szCs w:val="28"/>
+          <w:lang w:val="en-US" w:eastAsia="zh-CN"/>
+        </w:rPr>
+      </w:pPr>
+      <w:r>
+        <w:rPr>
+          <w:rFonts w:hint="eastAsia" w:ascii="Times New Roman" w:hAnsi="Times New Roman" w:cs="Times New Roman"/>
+          <w:b w:val="0"/>
+          <w:bCs w:val="0"/>
+          <w:sz w:val="28"/>
+          <w:szCs w:val="28"/>
+          <w:lang w:val="en-US" w:eastAsia="zh-CN"/>
+        </w:rPr>
+        <w:t>1. IC Compiler Study</w:t>
+      </w:r>
+    </w:p>
+    <w:p>
+      <w:pPr>
+        <w:pBdr>
+          <w:bottom w:val="none" w:color="auto" w:sz="0" w:space="0"/>
+        </w:pBdr>
+        <w:jc w:val="both"/>
+        <w:rPr>
+          <w:rFonts w:hint="eastAsia" w:ascii="Times New Roman" w:hAnsi="Times New Roman" w:cs="Times New Roman"/>
+          <w:b w:val="0"/>
+          <w:bCs w:val="0"/>
+          <w:sz w:val="28"/>
+          <w:szCs w:val="28"/>
+          <w:lang w:val="en-US" w:eastAsia="zh-CN"/>
+        </w:rPr>
+      </w:pPr>
+      <w:r>
+        <w:rPr>
+          <w:rFonts w:hint="eastAsia" w:ascii="Times New Roman" w:hAnsi="Times New Roman" w:cs="Times New Roman"/>
+          <w:b w:val="0"/>
+          <w:bCs w:val="0"/>
+          <w:sz w:val="28"/>
+          <w:szCs w:val="28"/>
+          <w:lang w:val="en-US" w:eastAsia="zh-CN"/>
+        </w:rPr>
+        <w:t>2. Tanji3 Data Path</w:t>
+      </w:r>
+    </w:p>
+    <w:p>
+      <w:pPr>
+        <w:pBdr>
+          <w:bottom w:val="none" w:color="auto" w:sz="0" w:space="0"/>
+        </w:pBdr>
+        <w:jc w:val="both"/>
+        <w:rPr>
+          <w:rFonts w:hint="default" w:ascii="Times New Roman" w:hAnsi="Times New Roman" w:cs="Times New Roman"/>
+          <w:b w:val="0"/>
+          <w:bCs w:val="0"/>
+          <w:sz w:val="28"/>
+          <w:szCs w:val="28"/>
+          <w:lang w:val="en-US" w:eastAsia="zh-CN"/>
+        </w:rPr>
+      </w:pPr>
+    </w:p>
+    <w:p>
+      <w:pPr>
+        <w:pBdr>
+          <w:top w:val="single" w:color="auto" w:sz="12" w:space="0"/>
+          <w:bottom w:val="single" w:color="auto" w:sz="12" w:space="0"/>
+        </w:pBdr>
+        <w:jc w:val="both"/>
+        <w:rPr>
+          <w:rFonts w:hint="eastAsia" w:ascii="Times New Roman" w:hAnsi="Times New Roman" w:cs="Times New Roman"/>
+          <w:b w:val="0"/>
+          <w:bCs w:val="0"/>
+          <w:sz w:val="28"/>
+          <w:szCs w:val="28"/>
+          <w:lang w:val="en-US" w:eastAsia="zh-CN"/>
+        </w:rPr>
+      </w:pPr>
+    </w:p>
+    <w:p>
+      <w:pPr>
+        <w:jc w:val="both"/>
+        <w:rPr>
+          <w:rFonts w:hint="default" w:ascii="Times New Roman" w:hAnsi="Times New Roman" w:cs="Times New Roman"/>
+          <w:b w:val="0"/>
+          <w:bCs w:val="0"/>
+          <w:sz w:val="28"/>
+          <w:szCs w:val="28"/>
+          <w:lang w:val="en-US" w:eastAsia="zh-CN"/>
+        </w:rPr>
+      </w:pPr>
+    </w:p>
+    <w:p>
+      <w:pPr>
+        <w:jc w:val="both"/>
+        <w:rPr>
+          <w:rFonts w:hint="eastAsia" w:ascii="Times New Roman" w:hAnsi="Times New Roman" w:cs="Times New Roman"/>
+          <w:b/>
+          <w:bCs/>
+          <w:sz w:val="30"/>
+          <w:szCs w:val="30"/>
+          <w:lang w:val="en-US" w:eastAsia="zh-CN"/>
+        </w:rPr>
+      </w:pPr>
+      <w:r>
+        <w:rPr>
+          <w:rFonts w:hint="default" w:ascii="Times New Roman" w:hAnsi="Times New Roman" w:cs="Times New Roman"/>
+          <w:b/>
+          <w:bCs/>
+          <w:sz w:val="30"/>
+          <w:szCs w:val="30"/>
+          <w:lang w:val="en-US" w:eastAsia="zh-CN"/>
+        </w:rPr>
+        <w:t>Accomplishment</w:t>
+      </w:r>
+      <w:r>
+        <w:rPr>
+          <w:rFonts w:hint="eastAsia" w:ascii="Times New Roman" w:hAnsi="Times New Roman" w:cs="Times New Roman"/>
+          <w:b/>
+          <w:bCs/>
+          <w:sz w:val="30"/>
+          <w:szCs w:val="30"/>
+          <w:lang w:val="en-US" w:eastAsia="zh-CN"/>
+        </w:rPr>
+        <w:t xml:space="preserve"> / Week6 4.04-4.11</w:t>
+      </w:r>
+    </w:p>
+    <w:p>
+      <w:pPr>
+        <w:jc w:val="both"/>
+        <w:rPr>
+          <w:rFonts w:hint="eastAsia" w:ascii="Times New Roman" w:hAnsi="Times New Roman" w:cs="Times New Roman"/>
+          <w:b w:val="0"/>
+          <w:bCs w:val="0"/>
+          <w:sz w:val="28"/>
+          <w:szCs w:val="28"/>
+          <w:lang w:val="en-US" w:eastAsia="zh-CN"/>
+        </w:rPr>
+      </w:pPr>
+      <w:r>
+        <w:rPr>
+          <w:rFonts w:hint="eastAsia" w:ascii="Times New Roman" w:hAnsi="Times New Roman" w:cs="Times New Roman"/>
+          <w:b w:val="0"/>
+          <w:bCs w:val="0"/>
+          <w:sz w:val="28"/>
+          <w:szCs w:val="28"/>
+          <w:lang w:val="en-US" w:eastAsia="zh-CN"/>
+        </w:rPr>
+        <w:t>1. IC Compiler(Placement, CTS, Routing and DRC&amp;LVS check)</w:t>
+      </w:r>
+    </w:p>
+    <w:p>
+      <w:pPr>
+        <w:jc w:val="both"/>
+        <w:rPr>
+          <w:rFonts w:hint="eastAsia" w:ascii="Times New Roman" w:hAnsi="Times New Roman" w:cs="Times New Roman"/>
+          <w:b/>
+          <w:bCs/>
+          <w:sz w:val="30"/>
+          <w:szCs w:val="30"/>
+          <w:lang w:val="en-US" w:eastAsia="zh-CN"/>
+        </w:rPr>
+      </w:pPr>
+      <w:r>
+        <w:rPr>
+          <w:rFonts w:hint="eastAsia" w:ascii="Times New Roman" w:hAnsi="Times New Roman" w:cs="Times New Roman"/>
+          <w:b/>
+          <w:bCs/>
+          <w:sz w:val="30"/>
+          <w:szCs w:val="30"/>
+          <w:lang w:val="en-US" w:eastAsia="zh-CN"/>
+        </w:rPr>
+        <w:t>Plan</w:t>
       </w:r>
       <w:bookmarkStart w:id="0" w:name="_GoBack"/>
       <w:bookmarkEnd w:id="0"/>
@@ -1780,27 +2140,25 @@
       <w:pPr>
         <w:jc w:val="both"/>
         <w:rPr>
-          <w:rFonts w:hint="eastAsia" w:ascii="Times New Roman" w:hAnsi="Times New Roman" w:cs="Times New Roman"/>
-          <w:b w:val="0"/>
-          <w:bCs w:val="0"/>
-          <w:sz w:val="28"/>
-          <w:szCs w:val="28"/>
-          <w:lang w:val="en-US" w:eastAsia="zh-CN"/>
-        </w:rPr>
-      </w:pPr>
-    </w:p>
-    <w:p>
-      <w:pPr>
-        <w:jc w:val="both"/>
-        <w:rPr>
-          <w:rFonts w:hint="default" w:ascii="Times New Roman" w:hAnsi="Times New Roman" w:cs="Times New Roman"/>
-          <w:b w:val="0"/>
-          <w:bCs w:val="0"/>
-          <w:sz w:val="28"/>
-          <w:szCs w:val="28"/>
-          <w:lang w:val="en-US" w:eastAsia="zh-CN"/>
-        </w:rPr>
-      </w:pPr>
+          <w:rFonts w:hint="default" w:ascii="Times New Roman" w:hAnsi="Times New Roman" w:cs="Times New Roman"/>
+          <w:b w:val="0"/>
+          <w:bCs w:val="0"/>
+          <w:sz w:val="28"/>
+          <w:szCs w:val="28"/>
+          <w:lang w:val="en-US" w:eastAsia="zh-CN"/>
+        </w:rPr>
+      </w:pPr>
+      <w:r>
+        <w:rPr>
+          <w:rFonts w:hint="eastAsia" w:ascii="Times New Roman" w:hAnsi="Times New Roman" w:cs="Times New Roman"/>
+          <w:b w:val="0"/>
+          <w:bCs w:val="0"/>
+          <w:sz w:val="28"/>
+          <w:szCs w:val="28"/>
+          <w:lang w:val="en-US" w:eastAsia="zh-CN"/>
+        </w:rPr>
+        <w:t>Tanji3 Data Path</w:t>
+      </w:r>
     </w:p>
     <w:p>
       <w:pPr>
@@ -1902,7 +2260,7 @@
     <w:lsdException w:qFormat="1" w:unhideWhenUsed="0" w:uiPriority="0" w:semiHidden="0" w:name="Title"/>
     <w:lsdException w:unhideWhenUsed="0" w:uiPriority="0" w:semiHidden="0" w:name="Closing"/>
     <w:lsdException w:unhideWhenUsed="0" w:uiPriority="0" w:semiHidden="0" w:name="Signature"/>
-    <w:lsdException w:unhideWhenUsed="0" w:uiPriority="0" w:name="Default Paragraph Font"/>
+    <w:lsdException w:qFormat="1" w:unhideWhenUsed="0" w:uiPriority="0" w:name="Default Paragraph Font"/>
     <w:lsdException w:unhideWhenUsed="0" w:uiPriority="0" w:semiHidden="0" w:name="Body Text"/>
     <w:lsdException w:unhideWhenUsed="0" w:uiPriority="0" w:semiHidden="0" w:name="Body Text Indent"/>
     <w:lsdException w:unhideWhenUsed="0" w:uiPriority="0" w:semiHidden="0" w:name="List Continue"/>
@@ -2105,6 +2463,7 @@
   <w:style w:type="character" w:default="1" w:styleId="3">
     <w:name w:val="Default Paragraph Font"/>
     <w:semiHidden/>
+    <w:qFormat/>
     <w:uiPriority w:val="0"/>
   </w:style>
   <w:style w:type="table" w:default="1" w:styleId="2">

</xml_diff>

<commit_message>
Update Shiwei Liu's weekly report
Update Shiwei Liu's weekly report（4.11-4.18）
</commit_message>
<xml_diff>
--- a/Shiwei Liu/work report.docx
+++ b/Shiwei Liu/work report.docx
@@ -2133,32 +2133,326 @@
         </w:rPr>
         <w:t>Plan</w:t>
       </w:r>
+    </w:p>
+    <w:p>
+      <w:pPr>
+        <w:pBdr>
+          <w:bottom w:val="none" w:color="auto" w:sz="0" w:space="0"/>
+        </w:pBdr>
+        <w:jc w:val="both"/>
+        <w:rPr>
+          <w:rFonts w:hint="eastAsia" w:ascii="Times New Roman" w:hAnsi="Times New Roman" w:cs="Times New Roman"/>
+          <w:b w:val="0"/>
+          <w:bCs w:val="0"/>
+          <w:sz w:val="28"/>
+          <w:szCs w:val="28"/>
+          <w:lang w:val="en-US" w:eastAsia="zh-CN"/>
+        </w:rPr>
+      </w:pPr>
+      <w:r>
+        <w:rPr>
+          <w:rFonts w:hint="eastAsia" w:ascii="Times New Roman" w:hAnsi="Times New Roman" w:cs="Times New Roman"/>
+          <w:b w:val="0"/>
+          <w:bCs w:val="0"/>
+          <w:sz w:val="28"/>
+          <w:szCs w:val="28"/>
+          <w:lang w:val="en-US" w:eastAsia="zh-CN"/>
+        </w:rPr>
+        <w:t>Tanji3 Data Path</w:t>
+      </w:r>
+    </w:p>
+    <w:p>
+      <w:pPr>
+        <w:pBdr>
+          <w:bottom w:val="none" w:color="auto" w:sz="0" w:space="0"/>
+        </w:pBdr>
+        <w:jc w:val="both"/>
+        <w:rPr>
+          <w:rFonts w:hint="eastAsia" w:ascii="Times New Roman" w:hAnsi="Times New Roman" w:cs="Times New Roman"/>
+          <w:b w:val="0"/>
+          <w:bCs w:val="0"/>
+          <w:sz w:val="28"/>
+          <w:szCs w:val="28"/>
+          <w:lang w:val="en-US" w:eastAsia="zh-CN"/>
+        </w:rPr>
+      </w:pPr>
+    </w:p>
+    <w:p>
+      <w:pPr>
+        <w:pBdr>
+          <w:top w:val="single" w:color="auto" w:sz="12" w:space="0"/>
+          <w:bottom w:val="single" w:color="auto" w:sz="12" w:space="0"/>
+        </w:pBdr>
+        <w:jc w:val="both"/>
+        <w:rPr>
+          <w:rFonts w:hint="eastAsia" w:ascii="Times New Roman" w:hAnsi="Times New Roman" w:cs="Times New Roman"/>
+          <w:b w:val="0"/>
+          <w:bCs w:val="0"/>
+          <w:sz w:val="28"/>
+          <w:szCs w:val="28"/>
+          <w:lang w:val="en-US" w:eastAsia="zh-CN"/>
+        </w:rPr>
+      </w:pPr>
+    </w:p>
+    <w:p>
+      <w:pPr>
+        <w:jc w:val="both"/>
+        <w:rPr>
+          <w:rFonts w:hint="default" w:ascii="Times New Roman" w:hAnsi="Times New Roman" w:cs="Times New Roman"/>
+          <w:b w:val="0"/>
+          <w:bCs w:val="0"/>
+          <w:sz w:val="28"/>
+          <w:szCs w:val="28"/>
+          <w:lang w:val="en-US" w:eastAsia="zh-CN"/>
+        </w:rPr>
+      </w:pPr>
+    </w:p>
+    <w:p>
+      <w:pPr>
+        <w:jc w:val="both"/>
+        <w:rPr>
+          <w:rFonts w:hint="default" w:ascii="Times New Roman" w:hAnsi="Times New Roman" w:cs="Times New Roman"/>
+          <w:b w:val="0"/>
+          <w:bCs w:val="0"/>
+          <w:sz w:val="28"/>
+          <w:szCs w:val="28"/>
+          <w:lang w:val="en-US" w:eastAsia="zh-CN"/>
+        </w:rPr>
+      </w:pPr>
+    </w:p>
+    <w:p>
+      <w:pPr>
+        <w:jc w:val="both"/>
+        <w:rPr>
+          <w:rFonts w:hint="default" w:ascii="Times New Roman" w:hAnsi="Times New Roman" w:cs="Times New Roman"/>
+          <w:b/>
+          <w:bCs/>
+          <w:sz w:val="30"/>
+          <w:szCs w:val="30"/>
+          <w:lang w:val="en-US" w:eastAsia="zh-CN"/>
+        </w:rPr>
+      </w:pPr>
+      <w:r>
+        <w:rPr>
+          <w:rFonts w:hint="default" w:ascii="Times New Roman" w:hAnsi="Times New Roman" w:cs="Times New Roman"/>
+          <w:b/>
+          <w:bCs/>
+          <w:sz w:val="30"/>
+          <w:szCs w:val="30"/>
+          <w:lang w:val="en-US" w:eastAsia="zh-CN"/>
+        </w:rPr>
+        <w:t>Accomplishment</w:t>
+      </w:r>
+      <w:r>
+        <w:rPr>
+          <w:rFonts w:hint="eastAsia" w:ascii="Times New Roman" w:hAnsi="Times New Roman" w:cs="Times New Roman"/>
+          <w:b/>
+          <w:bCs/>
+          <w:sz w:val="30"/>
+          <w:szCs w:val="30"/>
+          <w:lang w:val="en-US" w:eastAsia="zh-CN"/>
+        </w:rPr>
+        <w:t xml:space="preserve"> / Week6 4.11-4.18</w:t>
+      </w:r>
+    </w:p>
+    <w:p>
+      <w:pPr>
+        <w:jc w:val="both"/>
+        <w:rPr>
+          <w:rFonts w:hint="eastAsia" w:ascii="Times New Roman" w:hAnsi="Times New Roman" w:cs="Times New Roman"/>
+          <w:b w:val="0"/>
+          <w:bCs w:val="0"/>
+          <w:sz w:val="28"/>
+          <w:szCs w:val="28"/>
+          <w:lang w:val="en-US" w:eastAsia="zh-CN"/>
+        </w:rPr>
+      </w:pPr>
+      <w:r>
+        <w:rPr>
+          <w:rFonts w:hint="eastAsia" w:ascii="Times New Roman" w:hAnsi="Times New Roman" w:cs="Times New Roman"/>
+          <w:b w:val="0"/>
+          <w:bCs w:val="0"/>
+          <w:sz w:val="28"/>
+          <w:szCs w:val="28"/>
+          <w:lang w:val="en-US" w:eastAsia="zh-CN"/>
+        </w:rPr>
+        <w:t>1. Synthesize a module using TSMC65nm library.</w:t>
+      </w:r>
+    </w:p>
+    <w:p>
+      <w:pPr>
+        <w:jc w:val="both"/>
+        <w:rPr>
+          <w:rFonts w:hint="eastAsia" w:ascii="Times New Roman" w:hAnsi="Times New Roman" w:cs="Times New Roman"/>
+          <w:b w:val="0"/>
+          <w:bCs w:val="0"/>
+          <w:sz w:val="28"/>
+          <w:szCs w:val="28"/>
+          <w:lang w:val="en-US" w:eastAsia="zh-CN"/>
+        </w:rPr>
+      </w:pPr>
+      <w:r>
+        <w:rPr>
+          <w:rFonts w:hint="eastAsia" w:ascii="Times New Roman" w:hAnsi="Times New Roman" w:cs="Times New Roman"/>
+          <w:b w:val="0"/>
+          <w:bCs w:val="0"/>
+          <w:sz w:val="28"/>
+          <w:szCs w:val="28"/>
+          <w:lang w:val="en-US" w:eastAsia="zh-CN"/>
+        </w:rPr>
+        <w:t>2. Mapping the netlist to ICC and process the back-end flow.</w:t>
+      </w:r>
+    </w:p>
+    <w:p>
+      <w:pPr>
+        <w:pBdr>
+          <w:bottom w:val="none" w:color="auto" w:sz="0" w:space="0"/>
+        </w:pBdr>
+        <w:jc w:val="both"/>
+        <w:rPr>
+          <w:rFonts w:hint="eastAsia" w:ascii="Times New Roman" w:hAnsi="Times New Roman" w:cs="Times New Roman"/>
+          <w:b w:val="0"/>
+          <w:bCs w:val="0"/>
+          <w:sz w:val="28"/>
+          <w:szCs w:val="28"/>
+          <w:lang w:val="en-US" w:eastAsia="zh-CN"/>
+        </w:rPr>
+      </w:pPr>
+      <w:r>
+        <w:rPr>
+          <w:rFonts w:hint="eastAsia" w:ascii="Times New Roman" w:hAnsi="Times New Roman" w:cs="Times New Roman"/>
+          <w:b w:val="0"/>
+          <w:bCs w:val="0"/>
+          <w:sz w:val="28"/>
+          <w:szCs w:val="28"/>
+          <w:lang w:val="en-US" w:eastAsia="zh-CN"/>
+        </w:rPr>
+        <w:t>3. Consider a special CNN/FC/GEMM accelerator computing flow (the input and weight only need to be loaded once). I will summary the idea in slides and give the presentation next week.</w:t>
+      </w:r>
+    </w:p>
+    <w:p>
+      <w:pPr>
+        <w:pBdr>
+          <w:bottom w:val="none" w:color="auto" w:sz="0" w:space="0"/>
+        </w:pBdr>
+        <w:jc w:val="both"/>
+        <w:rPr>
+          <w:rFonts w:hint="eastAsia" w:ascii="Times New Roman" w:hAnsi="Times New Roman" w:cs="Times New Roman"/>
+          <w:b/>
+          <w:bCs/>
+          <w:sz w:val="28"/>
+          <w:szCs w:val="28"/>
+          <w:lang w:val="en-US" w:eastAsia="zh-CN"/>
+        </w:rPr>
+      </w:pPr>
+      <w:r>
+        <w:rPr>
+          <w:rFonts w:hint="eastAsia" w:ascii="Times New Roman" w:hAnsi="Times New Roman" w:cs="Times New Roman"/>
+          <w:b/>
+          <w:bCs/>
+          <w:sz w:val="28"/>
+          <w:szCs w:val="28"/>
+          <w:lang w:val="en-US" w:eastAsia="zh-CN"/>
+        </w:rPr>
+        <w:t>Plan</w:t>
+      </w:r>
+    </w:p>
+    <w:p>
+      <w:pPr>
+        <w:pBdr>
+          <w:bottom w:val="none" w:color="auto" w:sz="0" w:space="0"/>
+        </w:pBdr>
+        <w:jc w:val="both"/>
+        <w:rPr>
+          <w:rFonts w:hint="eastAsia" w:ascii="Times New Roman" w:hAnsi="Times New Roman" w:cs="Times New Roman"/>
+          <w:b w:val="0"/>
+          <w:bCs w:val="0"/>
+          <w:sz w:val="28"/>
+          <w:szCs w:val="28"/>
+          <w:lang w:val="en-US" w:eastAsia="zh-CN"/>
+        </w:rPr>
+      </w:pPr>
+      <w:r>
+        <w:rPr>
+          <w:rFonts w:hint="eastAsia" w:ascii="Times New Roman" w:hAnsi="Times New Roman" w:cs="Times New Roman"/>
+          <w:b w:val="0"/>
+          <w:bCs w:val="0"/>
+          <w:sz w:val="28"/>
+          <w:szCs w:val="28"/>
+          <w:lang w:val="en-US" w:eastAsia="zh-CN"/>
+        </w:rPr>
+        <w:t>1. Finish the TSMC65nm back-end flow</w:t>
+      </w:r>
+    </w:p>
+    <w:p>
+      <w:pPr>
+        <w:pBdr>
+          <w:bottom w:val="none" w:color="auto" w:sz="0" w:space="0"/>
+        </w:pBdr>
+        <w:jc w:val="both"/>
+        <w:rPr>
+          <w:rFonts w:hint="default" w:ascii="Times New Roman" w:hAnsi="Times New Roman" w:cs="Times New Roman"/>
+          <w:b w:val="0"/>
+          <w:bCs w:val="0"/>
+          <w:sz w:val="28"/>
+          <w:szCs w:val="28"/>
+          <w:lang w:val="en-US" w:eastAsia="zh-CN"/>
+        </w:rPr>
+      </w:pPr>
+      <w:r>
+        <w:rPr>
+          <w:rFonts w:hint="eastAsia" w:ascii="Times New Roman" w:hAnsi="Times New Roman" w:cs="Times New Roman"/>
+          <w:b w:val="0"/>
+          <w:bCs w:val="0"/>
+          <w:sz w:val="28"/>
+          <w:szCs w:val="28"/>
+          <w:lang w:val="en-US" w:eastAsia="zh-CN"/>
+        </w:rPr>
+        <w:t>2. Figure out the accelerator computing flow in detail (derive more cases with different kernel sizes and strides, zero-skipping etc.</w:t>
+      </w:r>
       <w:bookmarkStart w:id="0" w:name="_GoBack"/>
       <w:bookmarkEnd w:id="0"/>
-    </w:p>
-    <w:p>
-      <w:pPr>
-        <w:jc w:val="both"/>
-        <w:rPr>
-          <w:rFonts w:hint="default" w:ascii="Times New Roman" w:hAnsi="Times New Roman" w:cs="Times New Roman"/>
-          <w:b w:val="0"/>
-          <w:bCs w:val="0"/>
-          <w:sz w:val="28"/>
-          <w:szCs w:val="28"/>
-          <w:lang w:val="en-US" w:eastAsia="zh-CN"/>
-        </w:rPr>
-      </w:pPr>
-      <w:r>
-        <w:rPr>
-          <w:rFonts w:hint="eastAsia" w:ascii="Times New Roman" w:hAnsi="Times New Roman" w:cs="Times New Roman"/>
-          <w:b w:val="0"/>
-          <w:bCs w:val="0"/>
-          <w:sz w:val="28"/>
-          <w:szCs w:val="28"/>
-          <w:lang w:val="en-US" w:eastAsia="zh-CN"/>
-        </w:rPr>
-        <w:t>Tanji3 Data Path</w:t>
-      </w:r>
+      <w:r>
+        <w:rPr>
+          <w:rFonts w:hint="eastAsia" w:ascii="Times New Roman" w:hAnsi="Times New Roman" w:cs="Times New Roman"/>
+          <w:b w:val="0"/>
+          <w:bCs w:val="0"/>
+          <w:sz w:val="28"/>
+          <w:szCs w:val="28"/>
+          <w:lang w:val="en-US" w:eastAsia="zh-CN"/>
+        </w:rPr>
+        <w:t>)</w:t>
+      </w:r>
+    </w:p>
+    <w:p>
+      <w:pPr>
+        <w:pBdr>
+          <w:top w:val="single" w:color="auto" w:sz="12" w:space="0"/>
+          <w:bottom w:val="single" w:color="auto" w:sz="12" w:space="0"/>
+        </w:pBdr>
+        <w:jc w:val="both"/>
+        <w:rPr>
+          <w:rFonts w:hint="eastAsia" w:ascii="Times New Roman" w:hAnsi="Times New Roman" w:cs="Times New Roman"/>
+          <w:b w:val="0"/>
+          <w:bCs w:val="0"/>
+          <w:sz w:val="28"/>
+          <w:szCs w:val="28"/>
+          <w:lang w:val="en-US" w:eastAsia="zh-CN"/>
+        </w:rPr>
+      </w:pPr>
+    </w:p>
+    <w:p>
+      <w:pPr>
+        <w:jc w:val="both"/>
+        <w:rPr>
+          <w:rFonts w:hint="default" w:ascii="Times New Roman" w:hAnsi="Times New Roman" w:cs="Times New Roman"/>
+          <w:b w:val="0"/>
+          <w:bCs w:val="0"/>
+          <w:sz w:val="28"/>
+          <w:szCs w:val="28"/>
+          <w:lang w:val="en-US" w:eastAsia="zh-CN"/>
+        </w:rPr>
+      </w:pPr>
     </w:p>
     <w:p>
       <w:pPr>

</xml_diff>

<commit_message>
Shiwei Liu‘s weekly report’
</commit_message>
<xml_diff>
--- a/Shiwei Liu/work report.docx
+++ b/Shiwei Liu/work report.docx
@@ -812,7 +812,7 @@
       </w:r>
       <w:r>
         <w:rPr>
-          <w:rStyle w:val="4"/>
+          <w:rStyle w:val="5"/>
           <w:rFonts w:hint="eastAsia" w:ascii="Times New Roman" w:hAnsi="Times New Roman" w:cs="Times New Roman"/>
           <w:b/>
           <w:bCs/>
@@ -1497,7 +1497,7 @@
       </w:r>
       <w:r>
         <w:rPr>
-          <w:rStyle w:val="4"/>
+          <w:rStyle w:val="5"/>
           <w:rFonts w:hint="eastAsia" w:ascii="Times New Roman" w:hAnsi="Times New Roman" w:cs="Times New Roman"/>
           <w:b/>
           <w:bCs/>
@@ -2946,53 +2946,216 @@
         </w:pBdr>
         <w:jc w:val="both"/>
         <w:rPr>
-          <w:rFonts w:hint="default" w:ascii="Times New Roman" w:hAnsi="Times New Roman" w:cs="Times New Roman"/>
-          <w:b w:val="0"/>
-          <w:bCs w:val="0"/>
-          <w:sz w:val="28"/>
-          <w:szCs w:val="28"/>
-          <w:lang w:val="en-US" w:eastAsia="zh-CN"/>
-        </w:rPr>
-      </w:pPr>
-      <w:r>
-        <w:rPr>
-          <w:rFonts w:hint="eastAsia" w:ascii="Times New Roman" w:hAnsi="Times New Roman" w:cs="Times New Roman"/>
-          <w:b w:val="0"/>
-          <w:bCs w:val="0"/>
-          <w:sz w:val="28"/>
-          <w:szCs w:val="28"/>
-          <w:lang w:val="en-US" w:eastAsia="zh-CN"/>
-        </w:rPr>
-        <w:t>Read Tanji3 RTL code.(control part</w:t>
+          <w:rFonts w:hint="eastAsia" w:ascii="Times New Roman" w:hAnsi="Times New Roman" w:cs="Times New Roman"/>
+          <w:b w:val="0"/>
+          <w:bCs w:val="0"/>
+          <w:sz w:val="28"/>
+          <w:szCs w:val="28"/>
+          <w:lang w:val="en-US" w:eastAsia="zh-CN"/>
+        </w:rPr>
+      </w:pPr>
+      <w:r>
+        <w:rPr>
+          <w:rFonts w:hint="eastAsia" w:ascii="Times New Roman" w:hAnsi="Times New Roman" w:cs="Times New Roman"/>
+          <w:b w:val="0"/>
+          <w:bCs w:val="0"/>
+          <w:sz w:val="28"/>
+          <w:szCs w:val="28"/>
+          <w:lang w:val="en-US" w:eastAsia="zh-CN"/>
+        </w:rPr>
+        <w:t>Read Tanji3 RTL code.(control part)</w:t>
+      </w:r>
+    </w:p>
+    <w:p>
+      <w:pPr>
+        <w:pBdr>
+          <w:bottom w:val="none" w:color="auto" w:sz="0" w:space="0"/>
+        </w:pBdr>
+        <w:jc w:val="both"/>
+        <w:rPr>
+          <w:rFonts w:hint="eastAsia" w:ascii="Times New Roman" w:hAnsi="Times New Roman" w:cs="Times New Roman"/>
+          <w:b w:val="0"/>
+          <w:bCs w:val="0"/>
+          <w:sz w:val="28"/>
+          <w:szCs w:val="28"/>
+          <w:lang w:val="en-US" w:eastAsia="zh-CN"/>
+        </w:rPr>
+      </w:pPr>
+    </w:p>
+    <w:p>
+      <w:pPr>
+        <w:pBdr>
+          <w:top w:val="single" w:color="auto" w:sz="12" w:space="0"/>
+          <w:bottom w:val="single" w:color="auto" w:sz="12" w:space="0"/>
+        </w:pBdr>
+        <w:jc w:val="both"/>
+        <w:rPr>
+          <w:rFonts w:hint="eastAsia" w:ascii="Times New Roman" w:hAnsi="Times New Roman" w:cs="Times New Roman"/>
+          <w:b w:val="0"/>
+          <w:bCs w:val="0"/>
+          <w:sz w:val="28"/>
+          <w:szCs w:val="28"/>
+          <w:lang w:val="en-US" w:eastAsia="zh-CN"/>
+        </w:rPr>
+      </w:pPr>
+    </w:p>
+    <w:p>
+      <w:pPr>
+        <w:pBdr>
+          <w:bottom w:val="none" w:color="auto" w:sz="0" w:space="0"/>
+        </w:pBdr>
+        <w:jc w:val="both"/>
+        <w:rPr>
+          <w:rFonts w:hint="default" w:ascii="Times New Roman" w:hAnsi="Times New Roman" w:cs="Times New Roman"/>
+          <w:b w:val="0"/>
+          <w:bCs w:val="0"/>
+          <w:sz w:val="28"/>
+          <w:szCs w:val="28"/>
+          <w:lang w:val="en-US" w:eastAsia="zh-CN"/>
+        </w:rPr>
+      </w:pPr>
+    </w:p>
+    <w:p>
+      <w:pPr>
+        <w:jc w:val="both"/>
+        <w:rPr>
+          <w:rFonts w:hint="eastAsia" w:ascii="Times New Roman" w:hAnsi="Times New Roman" w:cs="Times New Roman"/>
+          <w:b/>
+          <w:bCs/>
+          <w:sz w:val="30"/>
+          <w:szCs w:val="30"/>
+          <w:lang w:val="en-US" w:eastAsia="zh-CN"/>
+        </w:rPr>
+      </w:pPr>
+      <w:r>
+        <w:rPr>
+          <w:rFonts w:hint="default" w:ascii="Times New Roman" w:hAnsi="Times New Roman" w:cs="Times New Roman"/>
+          <w:b/>
+          <w:bCs/>
+          <w:sz w:val="30"/>
+          <w:szCs w:val="30"/>
+          <w:lang w:val="en-US" w:eastAsia="zh-CN"/>
+        </w:rPr>
+        <w:t>Accomplishment</w:t>
+      </w:r>
+      <w:r>
+        <w:rPr>
+          <w:rFonts w:hint="eastAsia" w:ascii="Times New Roman" w:hAnsi="Times New Roman" w:cs="Times New Roman"/>
+          <w:b/>
+          <w:bCs/>
+          <w:sz w:val="30"/>
+          <w:szCs w:val="30"/>
+          <w:lang w:val="en-US" w:eastAsia="zh-CN"/>
+        </w:rPr>
+        <w:t xml:space="preserve"> / Week11 5.10-5.22</w:t>
+      </w:r>
+    </w:p>
+    <w:p>
+      <w:pPr>
+        <w:pBdr>
+          <w:bottom w:val="none" w:color="auto" w:sz="0" w:space="0"/>
+        </w:pBdr>
+        <w:jc w:val="both"/>
+        <w:rPr>
+          <w:rFonts w:hint="eastAsia" w:ascii="Times New Roman" w:hAnsi="Times New Roman" w:cs="Times New Roman"/>
+          <w:b w:val="0"/>
+          <w:bCs w:val="0"/>
+          <w:sz w:val="28"/>
+          <w:szCs w:val="28"/>
+          <w:lang w:val="en-US" w:eastAsia="zh-CN"/>
+        </w:rPr>
+      </w:pPr>
+      <w:r>
+        <w:rPr>
+          <w:rFonts w:hint="eastAsia" w:ascii="Times New Roman" w:hAnsi="Times New Roman" w:cs="Times New Roman"/>
+          <w:b w:val="0"/>
+          <w:bCs w:val="0"/>
+          <w:sz w:val="28"/>
+          <w:szCs w:val="28"/>
+          <w:lang w:val="en-US" w:eastAsia="zh-CN"/>
+        </w:rPr>
+        <w:t>1. Read and verify Tanji3 RTL code(Controller Part)</w:t>
+      </w:r>
+    </w:p>
+    <w:p>
+      <w:pPr>
+        <w:pBdr>
+          <w:bottom w:val="none" w:color="auto" w:sz="0" w:space="0"/>
+        </w:pBdr>
+        <w:jc w:val="both"/>
+        <w:rPr>
+          <w:rFonts w:hint="eastAsia" w:ascii="Times New Roman" w:hAnsi="Times New Roman" w:cs="Times New Roman"/>
+          <w:b w:val="0"/>
+          <w:bCs w:val="0"/>
+          <w:sz w:val="28"/>
+          <w:szCs w:val="28"/>
+          <w:lang w:val="en-US" w:eastAsia="zh-CN"/>
+        </w:rPr>
+      </w:pPr>
+      <w:r>
+        <w:rPr>
+          <w:rFonts w:hint="eastAsia" w:ascii="Times New Roman" w:hAnsi="Times New Roman" w:cs="Times New Roman"/>
+          <w:b w:val="0"/>
+          <w:bCs w:val="0"/>
+          <w:sz w:val="28"/>
+          <w:szCs w:val="28"/>
+          <w:lang w:val="en-US" w:eastAsia="zh-CN"/>
+        </w:rPr>
+        <w:t>2. Final Projects</w:t>
+      </w:r>
+    </w:p>
+    <w:p>
+      <w:pPr>
+        <w:pBdr>
+          <w:bottom w:val="none" w:color="auto" w:sz="0" w:space="0"/>
+        </w:pBdr>
+        <w:jc w:val="both"/>
+        <w:rPr>
+          <w:rFonts w:hint="default" w:ascii="Times New Roman" w:hAnsi="Times New Roman" w:cs="Times New Roman"/>
+          <w:b/>
+          <w:bCs/>
+          <w:i/>
+          <w:iCs/>
+          <w:sz w:val="28"/>
+          <w:szCs w:val="28"/>
+          <w:lang w:val="en-US" w:eastAsia="zh-CN"/>
+        </w:rPr>
+      </w:pPr>
+      <w:r>
+        <w:rPr>
+          <w:rFonts w:hint="eastAsia" w:ascii="Times New Roman" w:hAnsi="Times New Roman" w:cs="Times New Roman"/>
+          <w:b w:val="0"/>
+          <w:bCs w:val="0"/>
+          <w:sz w:val="28"/>
+          <w:szCs w:val="28"/>
+          <w:lang w:val="en-US" w:eastAsia="zh-CN"/>
+        </w:rPr>
+        <w:t>3. Accelerator for i</w:t>
+      </w:r>
+      <w:r>
+        <w:rPr>
+          <w:rFonts w:hint="default" w:ascii="Times New Roman" w:hAnsi="Times New Roman" w:cs="Times New Roman"/>
+          <w:b w:val="0"/>
+          <w:bCs w:val="0"/>
+          <w:sz w:val="28"/>
+          <w:szCs w:val="28"/>
+          <w:lang w:val="en-US" w:eastAsia="zh-CN"/>
+        </w:rPr>
+        <w:t>ncreamental</w:t>
+      </w:r>
+      <w:r>
+        <w:rPr>
+          <w:rFonts w:hint="eastAsia" w:ascii="Times New Roman" w:hAnsi="Times New Roman" w:cs="Times New Roman"/>
+          <w:b w:val="0"/>
+          <w:bCs w:val="0"/>
+          <w:sz w:val="28"/>
+          <w:szCs w:val="28"/>
+          <w:lang w:val="en-US" w:eastAsia="zh-CN"/>
+        </w:rPr>
+        <w:t xml:space="preserve"> learning online</w:t>
       </w:r>
       <w:bookmarkStart w:id="0" w:name="_GoBack"/>
       <w:bookmarkEnd w:id="0"/>
-      <w:r>
-        <w:rPr>
-          <w:rFonts w:hint="eastAsia" w:ascii="Times New Roman" w:hAnsi="Times New Roman" w:cs="Times New Roman"/>
-          <w:b w:val="0"/>
-          <w:bCs w:val="0"/>
-          <w:sz w:val="28"/>
-          <w:szCs w:val="28"/>
-          <w:lang w:val="en-US" w:eastAsia="zh-CN"/>
-        </w:rPr>
-        <w:t>)</w:t>
-      </w:r>
-    </w:p>
-    <w:p>
-      <w:pPr>
-        <w:jc w:val="both"/>
-        <w:rPr>
-          <w:rFonts w:hint="default" w:ascii="Times New Roman" w:hAnsi="Times New Roman" w:cs="Times New Roman"/>
-          <w:b/>
-          <w:bCs/>
-          <w:i/>
-          <w:iCs/>
-          <w:sz w:val="28"/>
-          <w:szCs w:val="28"/>
-          <w:lang w:val="en-US" w:eastAsia="zh-CN"/>
-        </w:rPr>
-      </w:pPr>
     </w:p>
     <w:sectPr>
       <w:pgSz w:w="11906" w:h="16838"/>
@@ -3009,7 +3172,7 @@
   <w:docDefaults>
     <w:rPrDefault>
       <w:rPr>
-        <w:rFonts w:asciiTheme="minorHAnsi" w:hAnsiTheme="minorHAnsi" w:eastAsiaTheme="minorEastAsia" w:cstheme="minorBidi"/>
+        <w:rFonts w:ascii="Times New Roman" w:hAnsi="Times New Roman" w:eastAsia="宋体" w:cs="Times New Roman"/>
       </w:rPr>
     </w:rPrDefault>
   </w:docDefaults>
@@ -3301,6 +3464,15 @@
     </w:tblPr>
   </w:style>
   <w:style w:type="character" w:styleId="4">
+    <w:name w:val="Emphasis"/>
+    <w:basedOn w:val="3"/>
+    <w:qFormat/>
+    <w:uiPriority w:val="0"/>
+    <w:rPr>
+      <w:i/>
+    </w:rPr>
+  </w:style>
+  <w:style w:type="character" w:styleId="5">
     <w:name w:val="Hyperlink"/>
     <w:basedOn w:val="3"/>
     <w:qFormat/>

</xml_diff>